<commit_message>
actualización resume en pdf
</commit_message>
<xml_diff>
--- a/ASSETS/Resume.docx
+++ b/ASSETS/Resume.docx
@@ -5,22 +5,83 @@
     <w:p>
       <w:pPr>
         <w:pStyle w:val="Puesto"/>
+        <w:pBdr>
+          <w:bottom w:val="single" w:sz="12" w:space="2" w:color="39A5B7" w:themeColor="accent1"/>
+        </w:pBdr>
       </w:pPr>
     </w:p>
     <w:p>
       <w:pPr>
         <w:pStyle w:val="Puesto"/>
+        <w:pBdr>
+          <w:bottom w:val="single" w:sz="12" w:space="2" w:color="39A5B7" w:themeColor="accent1"/>
+        </w:pBdr>
+        <w:jc w:val="center"/>
       </w:pPr>
       <w:r>
         <w:t>Pokorasky Walter Gabriel</w:t>
       </w:r>
     </w:p>
     <w:p>
-      <w:r>
-        <w:rPr>
-          <w:lang w:bidi="es-ES"/>
-        </w:rPr>
-        <w:t> | </w:t>
+      <w:pPr>
+        <w:pStyle w:val="Puesto"/>
+        <w:pBdr>
+          <w:bottom w:val="single" w:sz="12" w:space="2" w:color="39A5B7" w:themeColor="accent1"/>
+        </w:pBdr>
+        <w:jc w:val="center"/>
+        <w:rPr>
+          <w:b/>
+          <w:sz w:val="44"/>
+          <w:szCs w:val="44"/>
+        </w:rPr>
+      </w:pPr>
+      <w:r>
+        <w:rPr>
+          <w:b/>
+          <w:sz w:val="44"/>
+          <w:szCs w:val="44"/>
+        </w:rPr>
+        <w:t>Desarrollador web</w:t>
+      </w:r>
+    </w:p>
+    <w:p>
+      <w:pPr>
+        <w:pStyle w:val="Puesto"/>
+        <w:pBdr>
+          <w:bottom w:val="single" w:sz="12" w:space="2" w:color="39A5B7" w:themeColor="accent1"/>
+        </w:pBdr>
+        <w:tabs>
+          <w:tab w:val="left" w:pos="4065"/>
+        </w:tabs>
+        <w:rPr>
+          <w:b/>
+          <w:sz w:val="44"/>
+          <w:szCs w:val="44"/>
+        </w:rPr>
+      </w:pPr>
+      <w:r>
+        <w:rPr>
+          <w:b/>
+          <w:sz w:val="44"/>
+          <w:szCs w:val="44"/>
+        </w:rPr>
+        <w:tab/>
+      </w:r>
+    </w:p>
+    <w:p>
+      <w:pPr>
+        <w:jc w:val="center"/>
+        <w:rPr>
+          <w:rFonts w:ascii="Calibri" w:hAnsi="Calibri" w:cs="Calibri"/>
+          <w:color w:val="474747"/>
+          <w:shd w:val="clear" w:color="auto" w:fill="FFFFFF"/>
+        </w:rPr>
+      </w:pPr>
+      <w:r>
+        <w:rPr>
+          <w:lang w:bidi="es-ES"/>
+        </w:rPr>
+        <w:t>| </w:t>
       </w:r>
       <w:sdt>
         <w:sdtPr>
@@ -104,7 +165,80 @@
           <w:color w:val="474747"/>
           <w:shd w:val="clear" w:color="auto" w:fill="FFFFFF"/>
         </w:rPr>
-        <w:t xml:space="preserve"> | agregar github?</w:t>
+        <w:t xml:space="preserve"> | </w:t>
+      </w:r>
+    </w:p>
+    <w:p>
+      <w:pPr>
+        <w:jc w:val="center"/>
+        <w:rPr>
+          <w:rFonts w:ascii="Calibri" w:hAnsi="Calibri" w:cs="Calibri"/>
+          <w:color w:val="474747"/>
+          <w:shd w:val="clear" w:color="auto" w:fill="FFFFFF"/>
+        </w:rPr>
+      </w:pPr>
+    </w:p>
+    <w:p>
+      <w:pPr>
+        <w:pStyle w:val="NormalWeb"/>
+        <w:spacing w:before="150" w:beforeAutospacing="0" w:after="150" w:afterAutospacing="0"/>
+        <w:rPr>
+          <w:rFonts w:ascii="Calibri" w:hAnsi="Calibri" w:cs="Calibri"/>
+        </w:rPr>
+      </w:pPr>
+      <w:r>
+        <w:rPr>
+          <w:rFonts w:ascii="Calibri" w:hAnsi="Calibri" w:cs="Calibri"/>
+        </w:rPr>
+        <w:t>Desarrollador Web en formación</w:t>
+      </w:r>
+      <w:r>
+        <w:rPr>
+          <w:rFonts w:ascii="Calibri" w:hAnsi="Calibri" w:cs="Calibri"/>
+        </w:rPr>
+        <w:t xml:space="preserve"> </w:t>
+      </w:r>
+      <w:r>
+        <w:rPr>
+          <w:rFonts w:ascii="Calibri" w:hAnsi="Calibri" w:cs="Calibri"/>
+        </w:rPr>
+        <w:t>continua</w:t>
+      </w:r>
+      <w:r>
+        <w:rPr>
+          <w:rFonts w:ascii="Calibri" w:hAnsi="Calibri" w:cs="Calibri"/>
+        </w:rPr>
+        <w:t xml:space="preserve">. Graduado del tramo I y II del Informatorio con participación en la elaboración de proyectos grupales y personales utilizando diferentes tecnologías.  </w:t>
+      </w:r>
+    </w:p>
+    <w:p>
+      <w:pPr>
+        <w:pStyle w:val="NormalWeb"/>
+        <w:spacing w:before="150" w:beforeAutospacing="0" w:after="150" w:afterAutospacing="0"/>
+        <w:rPr>
+          <w:rFonts w:ascii="Calibri" w:hAnsi="Calibri" w:cs="Calibri"/>
+        </w:rPr>
+      </w:pPr>
+      <w:r>
+        <w:rPr>
+          <w:rFonts w:ascii="Calibri" w:hAnsi="Calibri" w:cs="Calibri"/>
+        </w:rPr>
+        <w:t xml:space="preserve">Docente egresado de la Universidad Nacional del Nordeste. En este momento me encuentro en un período de transición al desarrollo web, ámbito en el que aplico mis habilidades obtenidas en más de 12 años de experiencia. </w:t>
+      </w:r>
+    </w:p>
+    <w:p>
+      <w:pPr>
+        <w:pStyle w:val="NormalWeb"/>
+        <w:spacing w:before="150" w:beforeAutospacing="0" w:after="150" w:afterAutospacing="0"/>
+        <w:rPr>
+          <w:rFonts w:ascii="Calibri" w:hAnsi="Calibri" w:cs="Calibri"/>
+        </w:rPr>
+      </w:pPr>
+      <w:r>
+        <w:rPr>
+          <w:rFonts w:ascii="Calibri" w:hAnsi="Calibri" w:cs="Calibri"/>
+        </w:rPr>
+        <w:t>Actualmente, estoy enfocado en continuar con la especialización en el Informatorio y de esta manera seguir sumando habilidades técnicas.</w:t>
       </w:r>
     </w:p>
     <w:p>
@@ -129,6 +263,9 @@
         <w:p>
           <w:pPr>
             <w:pStyle w:val="Ttulo1"/>
+            <w:pBdr>
+              <w:bottom w:val="single" w:sz="6" w:space="1" w:color="auto"/>
+            </w:pBdr>
           </w:pPr>
           <w:r>
             <w:rPr>
@@ -189,7 +326,7 @@
         <w:pStyle w:val="Listaconvietas"/>
         <w:numPr>
           <w:ilvl w:val="0"/>
-          <w:numId w:val="0"/>
+          <w:numId w:val="24"/>
         </w:numPr>
         <w:spacing w:line="276" w:lineRule="auto"/>
         <w:jc w:val="both"/>
@@ -203,7 +340,7 @@
           <w:rFonts w:ascii="Calibri" w:hAnsi="Calibri" w:cs="Calibri"/>
           <w:lang w:bidi="es-ES"/>
         </w:rPr>
-        <w:t>. Desarrollo</w:t>
+        <w:t>Desarrollo</w:t>
       </w:r>
       <w:r>
         <w:rPr>
@@ -246,7 +383,7 @@
         <w:pStyle w:val="Listaconvietas"/>
         <w:numPr>
           <w:ilvl w:val="0"/>
-          <w:numId w:val="0"/>
+          <w:numId w:val="24"/>
         </w:numPr>
         <w:spacing w:line="276" w:lineRule="auto"/>
         <w:jc w:val="both"/>
@@ -260,7 +397,7 @@
           <w:rFonts w:ascii="Calibri" w:hAnsi="Calibri" w:cs="Calibri"/>
           <w:lang w:bidi="es-ES"/>
         </w:rPr>
-        <w:t>. Es un blog</w:t>
+        <w:t xml:space="preserve"> Es un blog</w:t>
       </w:r>
       <w:r>
         <w:rPr>
@@ -299,7 +436,7 @@
         <w:pStyle w:val="Listaconvietas"/>
         <w:numPr>
           <w:ilvl w:val="0"/>
-          <w:numId w:val="0"/>
+          <w:numId w:val="24"/>
         </w:numPr>
         <w:spacing w:line="276" w:lineRule="auto"/>
         <w:jc w:val="both"/>
@@ -313,14 +450,14 @@
           <w:rFonts w:ascii="Calibri" w:hAnsi="Calibri" w:cs="Calibri"/>
           <w:lang w:bidi="es-ES"/>
         </w:rPr>
-        <w:t xml:space="preserve">. </w:t>
+        <w:t xml:space="preserve">Tecnologías: </w:t>
       </w:r>
       <w:r>
         <w:rPr>
           <w:rFonts w:ascii="Calibri" w:hAnsi="Calibri" w:cs="Calibri"/>
           <w:lang w:bidi="es-ES"/>
         </w:rPr>
-        <w:t>Tecnologías: Python;</w:t>
+        <w:t>Python;</w:t>
       </w:r>
       <w:r>
         <w:rPr>
@@ -358,6 +495,11 @@
     </w:p>
     <w:p>
       <w:pPr>
+        <w:pStyle w:val="Prrafodelista"/>
+        <w:numPr>
+          <w:ilvl w:val="0"/>
+          <w:numId w:val="24"/>
+        </w:numPr>
         <w:spacing w:after="120" w:line="276" w:lineRule="auto"/>
         <w:jc w:val="both"/>
         <w:rPr>
@@ -368,7 +510,7 @@
         <w:rPr>
           <w:lang w:bidi="es-ES"/>
         </w:rPr>
-        <w:t xml:space="preserve">. </w:t>
+        <w:t xml:space="preserve"> </w:t>
       </w:r>
       <w:r>
         <w:rPr>
@@ -379,6 +521,11 @@
     </w:p>
     <w:p>
       <w:pPr>
+        <w:pStyle w:val="Prrafodelista"/>
+        <w:numPr>
+          <w:ilvl w:val="0"/>
+          <w:numId w:val="24"/>
+        </w:numPr>
         <w:spacing w:after="120" w:line="276" w:lineRule="auto"/>
         <w:jc w:val="both"/>
         <w:rPr>
@@ -389,7 +536,7 @@
         <w:rPr>
           <w:lang w:bidi="es-ES"/>
         </w:rPr>
-        <w:t xml:space="preserve">. Es un blog de posts sobre videojuegos. Lo trabajamos de manera grupal como parte del proyecto final del tramo II del Informatorio. </w:t>
+        <w:t xml:space="preserve">Es un blog de posts sobre videojuegos. Lo trabajamos de manera grupal como parte del proyecto final del tramo II del Informatorio. </w:t>
       </w:r>
       <w:hyperlink r:id="rId11" w:history="1">
         <w:r>
@@ -409,32 +556,33 @@
     </w:p>
     <w:p>
       <w:pPr>
+        <w:pStyle w:val="Prrafodelista"/>
+        <w:numPr>
+          <w:ilvl w:val="0"/>
+          <w:numId w:val="24"/>
+        </w:numPr>
         <w:spacing w:after="120" w:line="276" w:lineRule="auto"/>
         <w:jc w:val="both"/>
         <w:rPr>
+          <w:rStyle w:val="Hipervnculo"/>
           <w:rFonts w:ascii="Calibri" w:hAnsi="Calibri" w:cs="Calibri"/>
-          <w:lang w:bidi="es-ES"/>
-        </w:rPr>
-      </w:pPr>
-      <w:r>
-        <w:rPr>
-          <w:lang w:bidi="es-ES"/>
-        </w:rPr>
-        <w:t xml:space="preserve">. Tecnologías: </w:t>
+          <w:color w:val="404040" w:themeColor="text1" w:themeTint="BF"/>
+          <w:u w:val="none"/>
+          <w:lang w:bidi="es-ES"/>
+        </w:rPr>
+      </w:pPr>
+      <w:r>
+        <w:rPr>
+          <w:lang w:bidi="es-ES"/>
+        </w:rPr>
+        <w:t xml:space="preserve">Tecnologías: </w:t>
       </w:r>
       <w:r>
         <w:rPr>
           <w:rFonts w:ascii="Calibri" w:hAnsi="Calibri" w:cs="Calibri"/>
           <w:lang w:bidi="es-ES"/>
         </w:rPr>
-        <w:t>Python; Django; Sqlite; CSS; HTML; etc. Ver enlace:</w:t>
-      </w:r>
-      <w:r>
-        <w:rPr>
-          <w:rFonts w:ascii="Calibri" w:hAnsi="Calibri" w:cs="Calibri"/>
-          <w:lang w:bidi="es-ES"/>
-        </w:rPr>
-        <w:t xml:space="preserve"> </w:t>
+        <w:t xml:space="preserve">Python; Django; Sqlite; CSS; HTML; etc. Ver enlace: </w:t>
       </w:r>
       <w:hyperlink r:id="rId12" w:history="1">
         <w:r>
@@ -446,6 +594,29 @@
           <w:t>https://github.com/Casullo/FINAL_PRO</w:t>
         </w:r>
       </w:hyperlink>
+      <w:r>
+        <w:rPr>
+          <w:rStyle w:val="Hipervnculo"/>
+          <w:rFonts w:ascii="Calibri" w:hAnsi="Calibri" w:cs="Calibri"/>
+          <w:lang w:bidi="es-ES"/>
+        </w:rPr>
+        <w:t>}</w:t>
+      </w:r>
+    </w:p>
+    <w:p>
+      <w:pPr>
+        <w:pStyle w:val="Prrafodelista"/>
+        <w:numPr>
+          <w:ilvl w:val="0"/>
+          <w:numId w:val="24"/>
+        </w:numPr>
+        <w:spacing w:after="120" w:line="276" w:lineRule="auto"/>
+        <w:jc w:val="both"/>
+        <w:rPr>
+          <w:rFonts w:ascii="Calibri" w:hAnsi="Calibri" w:cs="Calibri"/>
+          <w:lang w:bidi="es-ES"/>
+        </w:rPr>
+      </w:pPr>
     </w:p>
     <w:p>
       <w:pPr>
@@ -463,26 +634,25 @@
         <w:rPr>
           <w:lang w:bidi="es-ES"/>
         </w:rPr>
-        <w:t> | PORTFOLIO</w:t>
-      </w:r>
-      <w:r>
-        <w:rPr>
-          <w:lang w:bidi="es-ES"/>
-        </w:rPr>
-        <w:t> | 2025</w:t>
-      </w:r>
-    </w:p>
-    <w:p>
-      <w:pPr>
-        <w:rPr>
-          <w:lang w:bidi="es-ES"/>
-        </w:rPr>
-      </w:pPr>
-      <w:r>
-        <w:rPr>
-          <w:lang w:bidi="es-ES"/>
-        </w:rPr>
-        <w:t xml:space="preserve">. Elaboración de un portfolio utilizando HTML y CSS. </w:t>
+        <w:t> | PORTFOLIO | 2025</w:t>
+      </w:r>
+    </w:p>
+    <w:p>
+      <w:pPr>
+        <w:pStyle w:val="Prrafodelista"/>
+        <w:numPr>
+          <w:ilvl w:val="0"/>
+          <w:numId w:val="24"/>
+        </w:numPr>
+        <w:rPr>
+          <w:lang w:bidi="es-ES"/>
+        </w:rPr>
+      </w:pPr>
+      <w:r>
+        <w:rPr>
+          <w:lang w:bidi="es-ES"/>
+        </w:rPr>
+        <w:t xml:space="preserve">Elaboración de un portfolio utilizando HTML y CSS. </w:t>
       </w:r>
       <w:hyperlink r:id="rId13" w:history="1">
         <w:r>
@@ -496,15 +666,20 @@
     </w:p>
     <w:p>
       <w:pPr>
-        <w:rPr>
-          <w:lang w:bidi="es-ES"/>
-        </w:rPr>
-      </w:pPr>
-      <w:r>
-        <w:rPr>
-          <w:lang w:bidi="es-ES"/>
-        </w:rPr>
-        <w:t xml:space="preserve">. Ver enlace: </w:t>
+        <w:pStyle w:val="Prrafodelista"/>
+        <w:numPr>
+          <w:ilvl w:val="0"/>
+          <w:numId w:val="24"/>
+        </w:numPr>
+        <w:rPr>
+          <w:lang w:bidi="es-ES"/>
+        </w:rPr>
+      </w:pPr>
+      <w:r>
+        <w:rPr>
+          <w:lang w:bidi="es-ES"/>
+        </w:rPr>
+        <w:t xml:space="preserve">Ver enlace: </w:t>
       </w:r>
       <w:hyperlink r:id="rId14" w:history="1">
         <w:r>
@@ -532,17 +707,16 @@
         <w:rPr>
           <w:lang w:bidi="es-ES"/>
         </w:rPr>
-        <w:t> | PORTFOLIO</w:t>
-      </w:r>
-      <w:r>
-        <w:rPr>
-          <w:lang w:bidi="es-ES"/>
-        </w:rPr>
-        <w:t> | 2024</w:t>
-      </w:r>
-    </w:p>
-    <w:p>
-      <w:pPr>
+        <w:t> | PORTFOLIO | 2024</w:t>
+      </w:r>
+    </w:p>
+    <w:p>
+      <w:pPr>
+        <w:pStyle w:val="Prrafodelista"/>
+        <w:numPr>
+          <w:ilvl w:val="0"/>
+          <w:numId w:val="24"/>
+        </w:numPr>
         <w:spacing w:line="276" w:lineRule="auto"/>
         <w:rPr>
           <w:lang w:bidi="es-ES"/>
@@ -552,7 +726,7 @@
         <w:rPr>
           <w:lang w:bidi="es-ES"/>
         </w:rPr>
-        <w:t xml:space="preserve">. Proyecto final del tramo I del informatorio. </w:t>
+        <w:t xml:space="preserve">Proyecto final del tramo I del informatorio. </w:t>
       </w:r>
       <w:hyperlink r:id="rId15" w:history="1">
         <w:r>
@@ -572,6 +746,11 @@
     </w:p>
     <w:p>
       <w:pPr>
+        <w:pStyle w:val="Prrafodelista"/>
+        <w:numPr>
+          <w:ilvl w:val="0"/>
+          <w:numId w:val="24"/>
+        </w:numPr>
         <w:spacing w:line="276" w:lineRule="auto"/>
         <w:rPr>
           <w:lang w:bidi="es-ES"/>
@@ -581,7 +760,7 @@
         <w:rPr>
           <w:lang w:bidi="es-ES"/>
         </w:rPr>
-        <w:t xml:space="preserve">.Tecnologías: HTML, CSS. Ver enlace: </w:t>
+        <w:t xml:space="preserve">Tecnologías: HTML, CSS. Ver enlace: </w:t>
       </w:r>
       <w:hyperlink r:id="rId16" w:history="1">
         <w:r>
@@ -667,6 +846,7 @@
           <w:rFonts w:ascii="Calibri" w:hAnsi="Calibri" w:cs="Calibri"/>
           <w:lang w:bidi="es-ES"/>
         </w:rPr>
+        <w:lastRenderedPageBreak/>
         <w:t>. Creación de una calculadora funcional utilizando Python y Tkinter.</w:t>
       </w:r>
       <w:r>
@@ -740,6 +920,9 @@
         <w:p>
           <w:pPr>
             <w:pStyle w:val="Ttulo1"/>
+            <w:pBdr>
+              <w:bottom w:val="single" w:sz="6" w:space="1" w:color="auto"/>
+            </w:pBdr>
           </w:pPr>
           <w:r>
             <w:rPr>
@@ -753,7 +936,13 @@
     <w:p>
       <w:pPr>
         <w:pStyle w:val="Ttulo1"/>
-      </w:pPr>
+        <w:tabs>
+          <w:tab w:val="left" w:pos="1770"/>
+        </w:tabs>
+      </w:pPr>
+      <w:r>
+        <w:tab/>
+      </w:r>
     </w:p>
     <w:p>
       <w:pPr>
@@ -780,65 +969,47 @@
         <w:rPr>
           <w:lang w:bidi="es-ES"/>
         </w:rPr>
-        <w:t xml:space="preserve">Área general de estudio: </w:t>
-      </w:r>
-      <w:sdt>
-        <w:sdtPr>
-          <w:alias w:val="Área general de estudio:"/>
-          <w:tag w:val="Área general de estudio:"/>
-          <w:id w:val="1046181329"/>
-          <w:placeholder>
-            <w:docPart w:val="C172D654F18C437C9DC9F8B1785C8E68"/>
-          </w:placeholder>
-          <w:temporary/>
-          <w:showingPlcHdr/>
-          <w15:appearance w15:val="hidden"/>
-          <w:text/>
-        </w:sdtPr>
-        <w:sdtEndPr/>
-        <w:sdtContent>
-          <w:r>
-            <w:rPr>
-              <w:lang w:bidi="es-ES"/>
-            </w:rPr>
-            <w:t>Haga clic aquí para escribir texto</w:t>
-          </w:r>
-        </w:sdtContent>
-      </w:sdt>
+        <w:t>Desarrollo web: Python, Django, SQL, MySQL.</w:t>
+      </w:r>
     </w:p>
     <w:p>
       <w:pPr>
         <w:pStyle w:val="Listaconvietas"/>
-      </w:pPr>
-      <w:r>
-        <w:rPr>
-          <w:lang w:bidi="es-ES"/>
-        </w:rPr>
-        <w:t xml:space="preserve">Especialidad: </w:t>
-      </w:r>
-      <w:sdt>
-        <w:sdtPr>
-          <w:alias w:val="Especialidad:"/>
-          <w:tag w:val="Especialidad:"/>
-          <w:id w:val="542409479"/>
-          <w:placeholder>
-            <w:docPart w:val="C172D654F18C437C9DC9F8B1785C8E68"/>
-          </w:placeholder>
-          <w:temporary/>
-          <w:showingPlcHdr/>
-          <w15:appearance w15:val="hidden"/>
-          <w:text/>
-        </w:sdtPr>
-        <w:sdtEndPr/>
-        <w:sdtContent>
-          <w:r>
-            <w:rPr>
-              <w:lang w:bidi="es-ES"/>
-            </w:rPr>
-            <w:t>Haga clic aquí para escribir texto</w:t>
-          </w:r>
-        </w:sdtContent>
-      </w:sdt>
+        <w:numPr>
+          <w:ilvl w:val="0"/>
+          <w:numId w:val="0"/>
+        </w:numPr>
+        <w:ind w:left="216"/>
+      </w:pPr>
+    </w:p>
+    <w:p>
+      <w:pPr>
+        <w:pStyle w:val="Ttulo2"/>
+      </w:pPr>
+      <w:r>
+        <w:t>Introduccion a la programación</w:t>
+      </w:r>
+      <w:r>
+        <w:rPr>
+          <w:lang w:bidi="es-ES"/>
+        </w:rPr>
+        <w:t> | </w:t>
+      </w:r>
+      <w:r>
+        <w:rPr>
+          <w:lang w:bidi="es-ES"/>
+        </w:rPr>
+        <w:t>2024</w:t>
+      </w:r>
+      <w:r>
+        <w:rPr>
+          <w:lang w:bidi="es-ES"/>
+        </w:rPr>
+        <w:t> | </w:t>
+      </w:r>
+      <w:r>
+        <w:t>Informatorio</w:t>
+      </w:r>
     </w:p>
     <w:p>
       <w:pPr>
@@ -848,123 +1019,53 @@
         <w:rPr>
           <w:lang w:bidi="es-ES"/>
         </w:rPr>
-        <w:t xml:space="preserve">Trabajo de curso relacionado: </w:t>
-      </w:r>
-      <w:sdt>
-        <w:sdtPr>
-          <w:alias w:val="Trabajo de curso relacionado:"/>
-          <w:tag w:val="Trabajo de curso relacionado:"/>
-          <w:id w:val="100010185"/>
-          <w:placeholder>
-            <w:docPart w:val="C172D654F18C437C9DC9F8B1785C8E68"/>
-          </w:placeholder>
-          <w:temporary/>
-          <w:showingPlcHdr/>
-          <w15:appearance w15:val="hidden"/>
-          <w:text/>
-        </w:sdtPr>
-        <w:sdtEndPr/>
-        <w:sdtContent>
-          <w:r>
-            <w:rPr>
-              <w:lang w:bidi="es-ES"/>
-            </w:rPr>
-            <w:t>Haga clic aquí para escribir texto</w:t>
-          </w:r>
-        </w:sdtContent>
-      </w:sdt>
+        <w:t xml:space="preserve">Introducción a </w:t>
+      </w:r>
+      <w:r>
+        <w:rPr>
+          <w:lang w:bidi="es-ES"/>
+        </w:rPr>
+        <w:t xml:space="preserve">CSS – HTML – GIT </w:t>
+      </w:r>
+      <w:r>
+        <w:rPr>
+          <w:lang w:bidi="es-ES"/>
+        </w:rPr>
+        <w:t>–</w:t>
+      </w:r>
+      <w:r>
+        <w:rPr>
+          <w:lang w:bidi="es-ES"/>
+        </w:rPr>
+        <w:t>GITHUB</w:t>
+      </w:r>
+    </w:p>
+    <w:p>
+      <w:pPr>
+        <w:pStyle w:val="Listaconvietas"/>
+        <w:numPr>
+          <w:ilvl w:val="0"/>
+          <w:numId w:val="0"/>
+        </w:numPr>
+        <w:ind w:left="216"/>
+      </w:pPr>
     </w:p>
     <w:p>
       <w:pPr>
         <w:pStyle w:val="Ttulo2"/>
       </w:pPr>
       <w:r>
-        <w:t>Introduccion a la programación</w:t>
-      </w:r>
-      <w:r>
-        <w:rPr>
-          <w:lang w:bidi="es-ES"/>
-        </w:rPr>
-        <w:t> | </w:t>
-      </w:r>
-      <w:r>
-        <w:rPr>
-          <w:lang w:bidi="es-ES"/>
-        </w:rPr>
-        <w:t>2024</w:t>
-      </w:r>
-      <w:r>
-        <w:rPr>
-          <w:lang w:bidi="es-ES"/>
-        </w:rPr>
-        <w:t> | </w:t>
-      </w:r>
-      <w:r>
-        <w:t>Informatorio</w:t>
-      </w:r>
-    </w:p>
-    <w:p>
-      <w:pPr>
-        <w:pStyle w:val="Listaconvietas"/>
-      </w:pPr>
-      <w:r>
-        <w:rPr>
-          <w:lang w:bidi="es-ES"/>
-        </w:rPr>
-        <w:t>CSS – HTML – GIT -GITHUB</w:t>
-      </w:r>
-    </w:p>
-    <w:p>
-      <w:pPr>
-        <w:pStyle w:val="Listaconvietas"/>
-      </w:pPr>
-      <w:r>
-        <w:rPr>
-          <w:lang w:bidi="es-ES"/>
-        </w:rPr>
-        <w:t>80 hs.</w:t>
-      </w:r>
-      <w:r>
-        <w:rPr>
-          <w:lang w:bidi="es-ES"/>
-        </w:rPr>
-        <w:t xml:space="preserve"> </w:t>
-      </w:r>
-    </w:p>
-    <w:p>
-      <w:pPr>
-        <w:pStyle w:val="Listaconvietas"/>
-      </w:pPr>
-      <w:r>
-        <w:rPr>
-          <w:lang w:bidi="es-ES"/>
-        </w:rPr>
-        <w:lastRenderedPageBreak/>
-        <w:t xml:space="preserve">Trabajo de curso relacionado: </w:t>
-      </w:r>
-      <w:sdt>
-        <w:sdtPr>
-          <w:alias w:val="Trabajo de curso relacionado: "/>
-          <w:tag w:val="Trabajo de curso relacionado: "/>
-          <w:id w:val="1648172142"/>
-          <w:placeholder>
-            <w:docPart w:val="7416B0E33B7E41D3A5D8084A7BE6E605"/>
-          </w:placeholder>
-          <w:temporary/>
-          <w:showingPlcHdr/>
-          <w15:appearance w15:val="hidden"/>
-          <w:text/>
-        </w:sdtPr>
-        <w:sdtEndPr/>
-        <w:sdtContent>
-          <w:r>
-            <w:rPr>
-              <w:lang w:bidi="es-ES"/>
-            </w:rPr>
-            <w:t>Haga clic aquí para escribir texto</w:t>
-          </w:r>
-        </w:sdtContent>
-      </w:sdt>
+        <w:t>Introduccion a python</w:t>
+      </w:r>
+      <w:r>
+        <w:rPr>
+          <w:lang w:bidi="es-ES"/>
+        </w:rPr>
+        <w:t> | 2024 | </w:t>
+      </w:r>
+      <w:r>
+        <w:t>academia santander</w:t>
+      </w:r>
     </w:p>
     <w:p>
       <w:pPr>
@@ -975,22 +1076,14 @@
         </w:numPr>
         <w:ind w:left="216" w:hanging="216"/>
       </w:pPr>
-    </w:p>
-    <w:p>
-      <w:pPr>
-        <w:pStyle w:val="Ttulo2"/>
-      </w:pPr>
-      <w:r>
-        <w:t>Introduccion a python</w:t>
-      </w:r>
-      <w:r>
-        <w:rPr>
-          <w:lang w:bidi="es-ES"/>
-        </w:rPr>
-        <w:t> | 2024 | </w:t>
-      </w:r>
-      <w:r>
-        <w:t>academia santander</w:t>
+      <w:r>
+        <w:t>. Introducción a</w:t>
+      </w:r>
+      <w:r>
+        <w:t xml:space="preserve"> Python</w:t>
+      </w:r>
+      <w:r>
+        <w:t>.</w:t>
       </w:r>
     </w:p>
     <w:p>
@@ -1002,8 +1095,25 @@
         </w:numPr>
         <w:ind w:left="216" w:hanging="216"/>
       </w:pPr>
-      <w:r>
-        <w:t>. Introducción a a Python</w:t>
+    </w:p>
+    <w:p>
+      <w:pPr>
+        <w:pStyle w:val="Ttulo2"/>
+      </w:pPr>
+      <w:r>
+        <w:t>proximamente cursando la especialización en</w:t>
+      </w:r>
+      <w:r>
+        <w:t xml:space="preserve"> Testing</w:t>
+      </w:r>
+      <w:r>
+        <w:rPr>
+          <w:lang w:bidi="es-ES"/>
+        </w:rPr>
+        <w:t> | 2025 | </w:t>
+      </w:r>
+      <w:r>
+        <w:t>informatorio</w:t>
       </w:r>
     </w:p>
     <w:p>
@@ -1013,104 +1123,14 @@
           <w:ilvl w:val="0"/>
           <w:numId w:val="0"/>
         </w:numPr>
-        <w:ind w:left="216" w:hanging="216"/>
-      </w:pPr>
-      <w:r>
-        <w:t>. 8 hs.</w:t>
-      </w:r>
-    </w:p>
-    <w:p>
-      <w:pPr>
-        <w:pStyle w:val="Listaconvietas"/>
-        <w:numPr>
-          <w:ilvl w:val="0"/>
-          <w:numId w:val="0"/>
-        </w:numPr>
-        <w:ind w:left="216" w:hanging="216"/>
-      </w:pPr>
-    </w:p>
-    <w:p>
-      <w:pPr>
-        <w:pStyle w:val="Listaconvietas"/>
-        <w:numPr>
-          <w:ilvl w:val="0"/>
-          <w:numId w:val="0"/>
-        </w:numPr>
-        <w:ind w:left="216" w:hanging="216"/>
-      </w:pPr>
-    </w:p>
-    <w:p>
-      <w:pPr>
-        <w:pStyle w:val="Ttulo2"/>
-      </w:pPr>
-      <w:r>
-        <w:t>proximamente cursando la especialización en</w:t>
-      </w:r>
-      <w:r>
-        <w:rPr>
-          <w:lang w:bidi="es-ES"/>
-        </w:rPr>
-        <w:t> | 2025 | </w:t>
-      </w:r>
-      <w:r>
-        <w:t>informatorio</w:t>
-      </w:r>
-    </w:p>
-    <w:p>
-      <w:pPr>
-        <w:pStyle w:val="Listaconvietas"/>
-        <w:numPr>
-          <w:ilvl w:val="0"/>
-          <w:numId w:val="0"/>
-        </w:numPr>
-        <w:ind w:left="216" w:hanging="216"/>
       </w:pPr>
     </w:p>
     <w:p>
       <w:pPr>
         <w:pStyle w:val="Ttulo1"/>
-      </w:pPr>
-    </w:p>
-    <w:sdt>
-      <w:sdtPr>
-        <w:alias w:val="Aptitudes y habilidades:"/>
-        <w:tag w:val="Aptitudes y habilidades:"/>
-        <w:id w:val="458624136"/>
-        <w:placeholder>
-          <w:docPart w:val="A1AF04DEF2664DB994396FB573DF3BFF"/>
-        </w:placeholder>
-        <w:temporary/>
-        <w:showingPlcHdr/>
-        <w15:appearance w15:val="hidden"/>
-      </w:sdtPr>
-      <w:sdtEndPr/>
-      <w:sdtContent>
-        <w:p>
-          <w:pPr>
-            <w:pStyle w:val="Ttulo1"/>
-          </w:pPr>
-          <w:r>
-            <w:rPr>
-              <w:lang w:bidi="es-ES"/>
-            </w:rPr>
-            <w:t>Aptitudes y habilidades</w:t>
-          </w:r>
-        </w:p>
-      </w:sdtContent>
-    </w:sdt>
-    <w:p>
-      <w:pPr>
-        <w:pStyle w:val="Listaconvietas"/>
-        <w:numPr>
-          <w:ilvl w:val="0"/>
-          <w:numId w:val="0"/>
-        </w:numPr>
-        <w:ind w:left="216"/>
-      </w:pPr>
-    </w:p>
-    <w:p>
-      <w:pPr>
-        <w:pStyle w:val="Ttulo1"/>
+        <w:pBdr>
+          <w:bottom w:val="single" w:sz="6" w:space="1" w:color="auto"/>
+        </w:pBdr>
       </w:pPr>
       <w:r>
         <w:t>Información adicional</w:t>
@@ -1120,15 +1140,15 @@
       <w:pPr>
         <w:pStyle w:val="NormalWeb"/>
         <w:spacing w:before="150" w:beforeAutospacing="0" w:after="150" w:afterAutospacing="0"/>
-      </w:pPr>
-      <w:r>
-        <w:t xml:space="preserve">Desarrollador Web en formación. Graduado del tramo I y II del Informatorio con participación en la elaboración de proyectos grupales y personales utilizando </w:t>
-      </w:r>
-      <w:r>
-        <w:t>diferentes tecnologías</w:t>
-      </w:r>
-      <w:r>
-        <w:t xml:space="preserve">.  </w:t>
+        <w:rPr>
+          <w:color w:val="2D2D30"/>
+        </w:rPr>
+      </w:pPr>
+      <w:r>
+        <w:rPr>
+          <w:color w:val="2D2D30"/>
+        </w:rPr>
+        <w:t>Soy una persona comprometida con trabajo y el aprendizaje continuo. Mi experiencia como docente me ha permitido desarrollar habilidades esenciales, como la comunicación efectiva, la resolución de problemas y la capacidad de trabajar en equipo.</w:t>
       </w:r>
     </w:p>
     <w:p>
@@ -1139,82 +1159,16 @@
           <w:color w:val="2D2D30"/>
         </w:rPr>
       </w:pPr>
-      <w:r>
-        <w:rPr>
-          <w:color w:val="2D2D30"/>
-        </w:rPr>
-        <w:t>Docente egresado de la Universidad Nacional del Nordeste.</w:t>
-      </w:r>
-      <w:r>
-        <w:rPr>
-          <w:color w:val="2D2D30"/>
-        </w:rPr>
-        <w:t xml:space="preserve"> </w:t>
-      </w:r>
-      <w:r>
-        <w:rPr>
-          <w:color w:val="2D2D30"/>
-        </w:rPr>
-        <w:t>En este momento me encuentro en un período de transición al desarrollo web, ámbito en el que aplico mis habilidades obtenidas en más de 12 años de experiencia.</w:t>
-      </w:r>
-      <w:r>
-        <w:rPr>
-          <w:color w:val="2D2D30"/>
-        </w:rPr>
-        <w:t xml:space="preserve"> </w:t>
-      </w:r>
-    </w:p>
-    <w:p>
-      <w:pPr>
-        <w:pStyle w:val="NormalWeb"/>
-        <w:spacing w:before="150" w:beforeAutospacing="0" w:after="150" w:afterAutospacing="0"/>
-        <w:rPr>
-          <w:color w:val="2D2D30"/>
-        </w:rPr>
-      </w:pPr>
-      <w:r>
-        <w:rPr>
-          <w:color w:val="2D2D30"/>
-        </w:rPr>
-        <w:t>Soy una persona comprometida con trabajo y el aprendizaje continuo. Mi experiencia como docente me ha permitido desarrollar habilidades esenciales, como la comunicación efectiva, la resolución de problemas y la capacidad de trabajar en equipo.</w:t>
-      </w:r>
-    </w:p>
-    <w:p>
-      <w:pPr>
-        <w:pStyle w:val="NormalWeb"/>
-        <w:spacing w:before="150" w:beforeAutospacing="0" w:after="150" w:afterAutospacing="0"/>
-        <w:rPr>
-          <w:color w:val="2D2D30"/>
-        </w:rPr>
-      </w:pPr>
-      <w:r>
-        <w:rPr>
-          <w:color w:val="2D2D30"/>
-        </w:rPr>
-        <w:t>Actualmente, estoy enfocado en continuar c</w:t>
-      </w:r>
-      <w:r>
-        <w:rPr>
-          <w:color w:val="2D2D30"/>
-        </w:rPr>
-        <w:t>on la especialización en el Informatorio</w:t>
-      </w:r>
-      <w:r>
-        <w:rPr>
-          <w:color w:val="2D2D30"/>
-        </w:rPr>
-        <w:t xml:space="preserve"> y de esta manera seguir sumando habilidades técnicas.</w:t>
-      </w:r>
-    </w:p>
-    <w:p>
-      <w:pPr>
-        <w:pStyle w:val="Ttulo1"/>
-        <w:rPr>
-          <w:lang w:val="es-AR"/>
-        </w:rPr>
-      </w:pPr>
       <w:bookmarkStart w:id="0" w:name="_GoBack"/>
       <w:bookmarkEnd w:id="0"/>
+    </w:p>
+    <w:p>
+      <w:pPr>
+        <w:pStyle w:val="Ttulo1"/>
+        <w:rPr>
+          <w:lang w:val="es-AR"/>
+        </w:rPr>
+      </w:pPr>
     </w:p>
     <w:p>
       <w:pPr>
@@ -2039,6 +1993,118 @@
     </w:lvl>
   </w:abstractNum>
   <w:abstractNum w:abstractNumId="15">
+    <w:nsid w:val="32D54277"/>
+    <w:multiLevelType w:val="hybridMultilevel"/>
+    <w:tmpl w:val="4BB85C02"/>
+    <w:lvl w:ilvl="0" w:tplc="EE70D948">
+      <w:numFmt w:val="bullet"/>
+      <w:lvlText w:val="-"/>
+      <w:lvlJc w:val="left"/>
+      <w:pPr>
+        <w:ind w:left="720" w:hanging="360"/>
+      </w:pPr>
+      <w:rPr>
+        <w:rFonts w:ascii="Calibri" w:eastAsiaTheme="minorEastAsia" w:hAnsi="Calibri" w:cs="Calibri" w:hint="default"/>
+      </w:rPr>
+    </w:lvl>
+    <w:lvl w:ilvl="1" w:tplc="2C0A0003" w:tentative="1">
+      <w:start w:val="1"/>
+      <w:numFmt w:val="bullet"/>
+      <w:lvlText w:val="o"/>
+      <w:lvlJc w:val="left"/>
+      <w:pPr>
+        <w:ind w:left="1440" w:hanging="360"/>
+      </w:pPr>
+      <w:rPr>
+        <w:rFonts w:ascii="Courier New" w:hAnsi="Courier New" w:cs="Courier New" w:hint="default"/>
+      </w:rPr>
+    </w:lvl>
+    <w:lvl w:ilvl="2" w:tplc="2C0A0005" w:tentative="1">
+      <w:start w:val="1"/>
+      <w:numFmt w:val="bullet"/>
+      <w:lvlText w:val=""/>
+      <w:lvlJc w:val="left"/>
+      <w:pPr>
+        <w:ind w:left="2160" w:hanging="360"/>
+      </w:pPr>
+      <w:rPr>
+        <w:rFonts w:ascii="Wingdings" w:hAnsi="Wingdings" w:hint="default"/>
+      </w:rPr>
+    </w:lvl>
+    <w:lvl w:ilvl="3" w:tplc="2C0A0001" w:tentative="1">
+      <w:start w:val="1"/>
+      <w:numFmt w:val="bullet"/>
+      <w:lvlText w:val=""/>
+      <w:lvlJc w:val="left"/>
+      <w:pPr>
+        <w:ind w:left="2880" w:hanging="360"/>
+      </w:pPr>
+      <w:rPr>
+        <w:rFonts w:ascii="Symbol" w:hAnsi="Symbol" w:hint="default"/>
+      </w:rPr>
+    </w:lvl>
+    <w:lvl w:ilvl="4" w:tplc="2C0A0003" w:tentative="1">
+      <w:start w:val="1"/>
+      <w:numFmt w:val="bullet"/>
+      <w:lvlText w:val="o"/>
+      <w:lvlJc w:val="left"/>
+      <w:pPr>
+        <w:ind w:left="3600" w:hanging="360"/>
+      </w:pPr>
+      <w:rPr>
+        <w:rFonts w:ascii="Courier New" w:hAnsi="Courier New" w:cs="Courier New" w:hint="default"/>
+      </w:rPr>
+    </w:lvl>
+    <w:lvl w:ilvl="5" w:tplc="2C0A0005" w:tentative="1">
+      <w:start w:val="1"/>
+      <w:numFmt w:val="bullet"/>
+      <w:lvlText w:val=""/>
+      <w:lvlJc w:val="left"/>
+      <w:pPr>
+        <w:ind w:left="4320" w:hanging="360"/>
+      </w:pPr>
+      <w:rPr>
+        <w:rFonts w:ascii="Wingdings" w:hAnsi="Wingdings" w:hint="default"/>
+      </w:rPr>
+    </w:lvl>
+    <w:lvl w:ilvl="6" w:tplc="2C0A0001" w:tentative="1">
+      <w:start w:val="1"/>
+      <w:numFmt w:val="bullet"/>
+      <w:lvlText w:val=""/>
+      <w:lvlJc w:val="left"/>
+      <w:pPr>
+        <w:ind w:left="5040" w:hanging="360"/>
+      </w:pPr>
+      <w:rPr>
+        <w:rFonts w:ascii="Symbol" w:hAnsi="Symbol" w:hint="default"/>
+      </w:rPr>
+    </w:lvl>
+    <w:lvl w:ilvl="7" w:tplc="2C0A0003" w:tentative="1">
+      <w:start w:val="1"/>
+      <w:numFmt w:val="bullet"/>
+      <w:lvlText w:val="o"/>
+      <w:lvlJc w:val="left"/>
+      <w:pPr>
+        <w:ind w:left="5760" w:hanging="360"/>
+      </w:pPr>
+      <w:rPr>
+        <w:rFonts w:ascii="Courier New" w:hAnsi="Courier New" w:cs="Courier New" w:hint="default"/>
+      </w:rPr>
+    </w:lvl>
+    <w:lvl w:ilvl="8" w:tplc="2C0A0005" w:tentative="1">
+      <w:start w:val="1"/>
+      <w:numFmt w:val="bullet"/>
+      <w:lvlText w:val=""/>
+      <w:lvlJc w:val="left"/>
+      <w:pPr>
+        <w:ind w:left="6480" w:hanging="360"/>
+      </w:pPr>
+      <w:rPr>
+        <w:rFonts w:ascii="Wingdings" w:hAnsi="Wingdings" w:hint="default"/>
+      </w:rPr>
+    </w:lvl>
+  </w:abstractNum>
+  <w:abstractNum w:abstractNumId="16">
     <w:nsid w:val="3B683A1C"/>
     <w:multiLevelType w:val="multilevel"/>
     <w:tmpl w:val="0409001F"/>
@@ -2124,7 +2190,7 @@
       </w:pPr>
     </w:lvl>
   </w:abstractNum>
-  <w:abstractNum w:abstractNumId="16">
+  <w:abstractNum w:abstractNumId="17">
     <w:nsid w:val="52D80155"/>
     <w:multiLevelType w:val="multilevel"/>
     <w:tmpl w:val="0409001D"/>
@@ -2210,7 +2276,7 @@
       </w:pPr>
     </w:lvl>
   </w:abstractNum>
-  <w:abstractNum w:abstractNumId="17">
+  <w:abstractNum w:abstractNumId="18">
     <w:nsid w:val="52FC5048"/>
     <w:multiLevelType w:val="multilevel"/>
     <w:tmpl w:val="04090023"/>
@@ -2297,7 +2363,7 @@
       </w:pPr>
     </w:lvl>
   </w:abstractNum>
-  <w:abstractNum w:abstractNumId="18">
+  <w:abstractNum w:abstractNumId="19">
     <w:nsid w:val="6D9D5ECA"/>
     <w:multiLevelType w:val="multilevel"/>
     <w:tmpl w:val="2DB03242"/>
@@ -2438,7 +2504,7 @@
       </w:rPr>
     </w:lvl>
   </w:abstractNum>
-  <w:abstractNum w:abstractNumId="19">
+  <w:abstractNum w:abstractNumId="20">
     <w:nsid w:val="71866955"/>
     <w:multiLevelType w:val="multilevel"/>
     <w:tmpl w:val="01684A10"/>
@@ -2577,22 +2643,22 @@
     <w:abstractNumId w:val="13"/>
   </w:num>
   <w:num w:numId="15">
-    <w:abstractNumId w:val="16"/>
+    <w:abstractNumId w:val="17"/>
   </w:num>
   <w:num w:numId="16">
     <w:abstractNumId w:val="12"/>
   </w:num>
   <w:num w:numId="17">
-    <w:abstractNumId w:val="15"/>
+    <w:abstractNumId w:val="16"/>
   </w:num>
   <w:num w:numId="18">
     <w:abstractNumId w:val="10"/>
   </w:num>
   <w:num w:numId="19">
-    <w:abstractNumId w:val="19"/>
+    <w:abstractNumId w:val="20"/>
   </w:num>
   <w:num w:numId="20">
-    <w:abstractNumId w:val="17"/>
+    <w:abstractNumId w:val="18"/>
   </w:num>
   <w:num w:numId="21">
     <w:abstractNumId w:val="11"/>
@@ -2601,7 +2667,10 @@
     <w:abstractNumId w:val="14"/>
   </w:num>
   <w:num w:numId="23">
-    <w:abstractNumId w:val="18"/>
+    <w:abstractNumId w:val="19"/>
+  </w:num>
+  <w:num w:numId="24">
+    <w:abstractNumId w:val="15"/>
   </w:num>
 </w:numbering>
 </file>
@@ -3823,6 +3892,18 @@
       <w:lang w:val="es-AR" w:eastAsia="zh-TW"/>
     </w:rPr>
   </w:style>
+  <w:style w:type="paragraph" w:styleId="Prrafodelista">
+    <w:name w:val="List Paragraph"/>
+    <w:basedOn w:val="Normal"/>
+    <w:uiPriority w:val="34"/>
+    <w:unhideWhenUsed/>
+    <w:qFormat/>
+    <w:rsid w:val="00B30F72"/>
+    <w:pPr>
+      <w:ind w:left="720"/>
+      <w:contextualSpacing/>
+    </w:pPr>
+  </w:style>
 </w:styles>
 </file>
 
@@ -3918,64 +3999,6 @@
     </w:docPart>
     <w:docPart>
       <w:docPartPr>
-        <w:name w:val="7416B0E33B7E41D3A5D8084A7BE6E605"/>
-        <w:category>
-          <w:name w:val="General"/>
-          <w:gallery w:val="placeholder"/>
-        </w:category>
-        <w:types>
-          <w:type w:val="bbPlcHdr"/>
-        </w:types>
-        <w:behaviors>
-          <w:behavior w:val="content"/>
-        </w:behaviors>
-        <w:guid w:val="{CAEA78F7-349D-4413-9F9E-F2BDA35203DA}"/>
-      </w:docPartPr>
-      <w:docPartBody>
-        <w:p>
-          <w:pPr>
-            <w:pStyle w:val="7416B0E33B7E41D3A5D8084A7BE6E605"/>
-          </w:pPr>
-          <w:r>
-            <w:rPr>
-              <w:lang w:bidi="es-ES"/>
-            </w:rPr>
-            <w:t>Haga clic aquí para escribir texto</w:t>
-          </w:r>
-        </w:p>
-      </w:docPartBody>
-    </w:docPart>
-    <w:docPart>
-      <w:docPartPr>
-        <w:name w:val="A1AF04DEF2664DB994396FB573DF3BFF"/>
-        <w:category>
-          <w:name w:val="General"/>
-          <w:gallery w:val="placeholder"/>
-        </w:category>
-        <w:types>
-          <w:type w:val="bbPlcHdr"/>
-        </w:types>
-        <w:behaviors>
-          <w:behavior w:val="content"/>
-        </w:behaviors>
-        <w:guid w:val="{1B081F9B-B108-478F-98D8-179FA0965D8D}"/>
-      </w:docPartPr>
-      <w:docPartBody>
-        <w:p>
-          <w:pPr>
-            <w:pStyle w:val="A1AF04DEF2664DB994396FB573DF3BFF"/>
-          </w:pPr>
-          <w:r>
-            <w:rPr>
-              <w:lang w:bidi="es-ES"/>
-            </w:rPr>
-            <w:t>Aptitudes y habilidades</w:t>
-          </w:r>
-        </w:p>
-      </w:docPartBody>
-    </w:docPart>
-    <w:docPart>
-      <w:docPartPr>
         <w:name w:val="E39B869C78F540FAA117050DD289BD27"/>
         <w:category>
           <w:name w:val="General"/>
@@ -3999,35 +4022,6 @@
               <w:lang w:bidi="es-ES"/>
             </w:rPr>
             <w:t>Experiencia</w:t>
-          </w:r>
-        </w:p>
-      </w:docPartBody>
-    </w:docPart>
-    <w:docPart>
-      <w:docPartPr>
-        <w:name w:val="C172D654F18C437C9DC9F8B1785C8E68"/>
-        <w:category>
-          <w:name w:val="General"/>
-          <w:gallery w:val="placeholder"/>
-        </w:category>
-        <w:types>
-          <w:type w:val="bbPlcHdr"/>
-        </w:types>
-        <w:behaviors>
-          <w:behavior w:val="content"/>
-        </w:behaviors>
-        <w:guid w:val="{FE69355E-BAF2-472D-8C97-D576C935BF0D}"/>
-      </w:docPartPr>
-      <w:docPartBody>
-        <w:p>
-          <w:pPr>
-            <w:pStyle w:val="C172D654F18C437C9DC9F8B1785C8E68"/>
-          </w:pPr>
-          <w:r>
-            <w:rPr>
-              <w:lang w:bidi="es-ES"/>
-            </w:rPr>
-            <w:t>Haga clic aquí para escribir texto</w:t>
           </w:r>
         </w:p>
       </w:docPartBody>
@@ -4073,8 +4067,15 @@
     <w:pitch w:val="variable"/>
     <w:sig w:usb0="00000000" w:usb1="10000000" w:usb2="00000000" w:usb3="00000000" w:csb0="80000000" w:csb1="00000000"/>
   </w:font>
+  <w:font w:name="Calibri">
+    <w:panose1 w:val="020F0502020204030204"/>
+    <w:charset w:val="00"/>
+    <w:family w:val="swiss"/>
+    <w:pitch w:val="variable"/>
+    <w:sig w:usb0="E0002AFF" w:usb1="C000247B" w:usb2="00000009" w:usb3="00000000" w:csb0="000001FF" w:csb1="00000000"/>
+  </w:font>
   <w:font w:name="HGMinchoB">
-    <w:altName w:val="Yu Mincho Demibold"/>
+    <w:altName w:val="MS Gothic"/>
     <w:panose1 w:val="00000000000000000000"/>
     <w:charset w:val="80"/>
     <w:family w:val="roman"/>
@@ -4094,13 +4095,6 @@
     <w:family w:val="modern"/>
     <w:pitch w:val="fixed"/>
     <w:sig w:usb0="E00006FF" w:usb1="0000FCFF" w:usb2="00000001" w:usb3="00000000" w:csb0="0000019F" w:csb1="00000000"/>
-  </w:font>
-  <w:font w:name="Calibri">
-    <w:panose1 w:val="020F0502020204030204"/>
-    <w:charset w:val="00"/>
-    <w:family w:val="swiss"/>
-    <w:pitch w:val="variable"/>
-    <w:sig w:usb0="E0002AFF" w:usb1="C000247B" w:usb2="00000009" w:usb3="00000000" w:csb0="000001FF" w:csb1="00000000"/>
   </w:font>
   <w:font w:name="PMingLiU">
     <w:altName w:val="新細明體"/>
@@ -4140,6 +4134,8 @@
     <w:rsid w:val="00427867"/>
     <w:rsid w:val="00530EFE"/>
     <w:rsid w:val="00790701"/>
+    <w:rsid w:val="00C21C2B"/>
+    <w:rsid w:val="00D06B23"/>
     <w:rsid w:val="00E91BE7"/>
   </w:rsids>
   <m:mathPr>
@@ -5003,7 +4999,7 @@
 </file>
 
 <file path=customXml/itemProps1.xml><?xml version="1.0" encoding="utf-8"?>
-<ds:datastoreItem xmlns:ds="http://schemas.openxmlformats.org/officeDocument/2006/customXml" ds:itemID="{03E1ECC0-9E45-49C1-B14F-6A39D484B66D}">
+<ds:datastoreItem xmlns:ds="http://schemas.openxmlformats.org/officeDocument/2006/customXml" ds:itemID="{2E7FBABA-C7CB-40CC-86CA-873C12065139}">
   <ds:schemaRefs>
     <ds:schemaRef ds:uri="http://schemas.openxmlformats.org/officeDocument/2006/bibliography"/>
   </ds:schemaRefs>

</xml_diff>